<commit_message>
Improve the reliability of the service
The `ind_automation/main.py` file was updated to include error handling and creation of necessary template directories (`templates/forms`) before starting the uvicorn server.  New docx files were added to the `templates/forms` directory.

Replit-Commit-Author: Agent
Replit-Commit-Session-Id: 2f2a9b23-ff66-4c49-b378-6d5b0249c006
Replit-Commit-Screenshot-Url: https://storage.googleapis.com/screenshot-production-us-central1/abb15664-61d9-4852-884c-d59384023199/5d48308e-026d-4a4d-a286-345cc2cdacef.jpg
</commit_message>
<xml_diff>
--- a/ind_automation/templates/forms/cover_letter.docx
+++ b/ind_automation/templates/forms/cover_letter.docx
@@ -10,115 +10,155 @@
         <w:t>{{submission_date}}</w:t>
       </w:r>
     </w:p>
-    <w:p/>
     <w:p>
       <w:r>
-        <w:t>{{sponsor_name}}</w:t>
+        <w:br/>
+        <w:t>Food and Drug Administration</w:t>
+        <w:br/>
+        <w:t>Center for Drug Evaluation and Research</w:t>
+        <w:br/>
+        <w:t>Central Document Room</w:t>
+        <w:br/>
+        <w:t>5901-B Ammendale Road</w:t>
+        <w:br/>
+        <w:t>Beltsville, MD 20705-1266</w:t>
       </w:r>
     </w:p>
     <w:p>
       <w:r>
-        <w:t>{{sponsor_address}}</w:t>
-      </w:r>
-    </w:p>
-    <w:p/>
-    <w:p>
-      <w:r>
-        <w:t>Food and Drug Administration</w:t>
-      </w:r>
-    </w:p>
-    <w:p>
-      <w:r>
-        <w:t>Center for Drug Evaluation and Research</w:t>
-      </w:r>
-    </w:p>
-    <w:p>
-      <w:r>
-        <w:t>Central Document Room</w:t>
-      </w:r>
-    </w:p>
-    <w:p>
-      <w:r>
-        <w:t>5901-B Ammendale Road</w:t>
-      </w:r>
-    </w:p>
-    <w:p>
-      <w:r>
-        <w:t>Beltsville, MD 20705-1266</w:t>
-      </w:r>
-    </w:p>
-    <w:p/>
-    <w:p>
-      <w:r>
+        <w:br/>
         <w:t xml:space="preserve">Subject: </w:t>
       </w:r>
       <w:r>
         <w:rPr>
           <w:b/>
         </w:rPr>
-        <w:t>IND {{ind_number}} for {{drug_name}}</w:t>
+        <w:t>Initial Investigational New Drug Application (IND)</w:t>
       </w:r>
-    </w:p>
-    <w:p/>
-    <w:p>
       <w:r>
-        <w:t>Dear Sir/Madam:</w:t>
+        <w:br/>
+        <w:t>Drug: {{drug_name}}</w:t>
       </w:r>
-    </w:p>
-    <w:p/>
-    <w:p>
       <w:r>
-        <w:t>Please find enclosed our submission for {{drug_name}}, IND {{ind_number}}. This submission includes:</w:t>
+        <w:br/>
+        <w:t>Indication: {{indication}}</w:t>
       </w:r>
-    </w:p>
-    <w:p/>
-    <w:p>
       <w:r>
-        <w:t>{{included_items}}</w:t>
+        <w:br/>
+        <w:t>Sponsor: {{sponsor_name}}</w:t>
       </w:r>
-    </w:p>
-    <w:p/>
-    <w:p>
       <w:r>
-        <w:t>If you have any questions or require additional information, please contact:</w:t>
-      </w:r>
-    </w:p>
-    <w:p/>
-    <w:p>
-      <w:r>
-        <w:t>Name: {{contact_name}}</w:t>
+        <w:br/>
+        <w:t>Serial Number: {{serial_number}}</w:t>
       </w:r>
     </w:p>
     <w:p>
       <w:r>
-        <w:t>Phone: {{contact_phone}}</w:t>
+        <w:br/>
+        <w:t>Dear Sir or Madam:</w:t>
       </w:r>
     </w:p>
     <w:p>
       <w:r>
-        <w:t>Email: {{contact_email}}</w:t>
+        <w:br/>
+        <w:t xml:space="preserve">{{sponsor_name}} is pleased to submit this Initial Investigational New Drug Application for {{drug_name}} for the treatment of {{indication}}. </w:t>
       </w:r>
-    </w:p>
-    <w:p/>
-    <w:p>
       <w:r>
-        <w:t>Sincerely,</w:t>
-      </w:r>
-    </w:p>
-    <w:p/>
-    <w:p/>
-    <w:p/>
-    <w:p>
-      <w:r>
-        <w:t>{{authorizer_name}}</w:t>
+        <w:t>This application is being submitted in accordance with 21 CFR Part 312.</w:t>
       </w:r>
     </w:p>
     <w:p>
       <w:r>
-        <w:t>{{authorizer_title}}</w:t>
+        <w:br/>
+        <w:t>This submission contains the following:</w:t>
       </w:r>
     </w:p>
     <w:p>
+      <w:pPr>
+        <w:ind w:left="720"/>
+      </w:pPr>
+      <w:r>
+        <w:t>• FDA Form 1571</w:t>
+        <w:br/>
+      </w:r>
+      <w:r>
+        <w:t>• FDA Form 1572</w:t>
+        <w:br/>
+      </w:r>
+      <w:r>
+        <w:t>• FDA Form 3674</w:t>
+        <w:br/>
+      </w:r>
+      <w:r>
+        <w:t>• Investigator's Brochure</w:t>
+        <w:br/>
+      </w:r>
+      <w:r>
+        <w:t>• Clinical Protocol: {{protocol_number}} - {{protocol_title}}</w:t>
+        <w:br/>
+      </w:r>
+      <w:r>
+        <w:t>• Chemistry, Manufacturing, and Controls Information</w:t>
+        <w:br/>
+      </w:r>
+      <w:r>
+        <w:t>• Pharmacology and Toxicology Information</w:t>
+        <w:br/>
+      </w:r>
+      <w:r>
+        <w:t>• Previous Human Experience Information</w:t>
+        <w:br/>
+      </w:r>
+    </w:p>
+    <w:p>
+      <w:r>
+        <w:br/>
+        <w:t>If you have any questions or require additional information regarding this submission, please contact:</w:t>
+      </w:r>
+    </w:p>
+    <w:p>
+      <w:pPr>
+        <w:ind w:left="720"/>
+      </w:pPr>
+      <w:r>
+        <w:t>{{contact_name}}</w:t>
+        <w:br/>
+      </w:r>
+      <w:r>
+        <w:t>{{contact_title}}</w:t>
+        <w:br/>
+      </w:r>
+      <w:r>
+        <w:t>Phone: {{contact_phone}}</w:t>
+        <w:br/>
+      </w:r>
+      <w:r>
+        <w:t>Email: {{contact_email}}</w:t>
+      </w:r>
+    </w:p>
+    <w:p>
+      <w:r>
+        <w:br/>
+        <w:t>Sincerely,</w:t>
+      </w:r>
+    </w:p>
+    <w:p>
+      <w:r>
+        <w:br/>
+        <w:br/>
+        <w:br/>
+        <w:t>____________________________</w:t>
+      </w:r>
+    </w:p>
+    <w:p>
+      <w:r>
+        <w:t>{{authorizer_name}}</w:t>
+        <w:br/>
+      </w:r>
+      <w:r>
+        <w:t>{{authorizer_title}}</w:t>
+        <w:br/>
+      </w:r>
       <w:r>
         <w:t>{{sponsor_name}}</w:t>
       </w:r>

</xml_diff>